<commit_message>
lesson 1, 2, and 3
</commit_message>
<xml_diff>
--- a/Lesson-1-What-Is-The-Internet/Worksheet-01.02-Lingo-Bingo.docx
+++ b/Lesson-1-What-Is-The-Internet/Worksheet-01.02-Lingo-Bingo.docx
@@ -1372,23 +1372,7 @@
           <w:sz w:val="26"/>
           <w:szCs w:val="26"/>
         </w:rPr>
-        <w:t xml:space="preserve"> to </w:t>
-      </w:r>
-      <w:proofErr w:type="gramStart"/>
-      <w:r>
-        <w:rPr>
-          <w:sz w:val="26"/>
-          <w:szCs w:val="26"/>
-        </w:rPr>
-        <w:t>open up</w:t>
-      </w:r>
-      <w:proofErr w:type="gramEnd"/>
-      <w:r>
-        <w:rPr>
-          <w:sz w:val="26"/>
-          <w:szCs w:val="26"/>
-        </w:rPr>
-        <w:t xml:space="preserve"> your unique ‘Internet-lingo Bingo!’ card.</w:t>
+        <w:t xml:space="preserve"> to open up your unique ‘Internet-lingo Bingo!’ card.</w:t>
       </w:r>
     </w:p>
     <w:p>

</xml_diff>